<commit_message>
Refactor processFormattedText to streamline handling of text formatting, removing unnecessary comments and improving clarity in the code. Adjust logic for italic markers to ensure proper processing without affecting bold syntax.
</commit_message>
<xml_diff>
--- a/tests/output/newline-test.docx
+++ b/tests/output/newline-test.docx
@@ -8,7 +8,7 @@
         <w:pStyle w:val="Heading1"/>
         <w:spacing w:before="480" w:after="120"/>
       </w:pPr>
-      <w:bookmarkStart w:name="_Toc_Newline_Test_Document_1749139720524" w:id="1"/>
+      <w:bookmarkStart w:name="_Toc_Newline_Test_Document_1750093066633" w:id="1"/>
       <w:r>
         <w:rPr>
           <w:b/>
@@ -28,7 +28,7 @@
         <w:pStyle w:val="Heading2"/>
         <w:spacing w:before="240" w:after="120"/>
       </w:pPr>
-      <w:bookmarkStart w:name="_Toc_Regular_Paragraphs_1749139720525" w:id="1"/>
+      <w:bookmarkStart w:name="_Toc_Regular_Paragraphs_1750093066634" w:id="1"/>
       <w:r>
         <w:rPr>
           <w:b/>
@@ -103,7 +103,7 @@
         <w:pStyle w:val="Heading2"/>
         <w:spacing w:before="240" w:after="120"/>
       </w:pPr>
-      <w:bookmarkStart w:name="_Toc_Lists_with_Bold_Items_1749139720552" w:id="1"/>
+      <w:bookmarkStart w:name="_Toc_Lists_with_Bold_Items_1750093066651" w:id="1"/>
       <w:r>
         <w:rPr>
           <w:b/>
@@ -203,7 +203,7 @@
         <w:pStyle w:val="Heading2"/>
         <w:spacing w:before="240" w:after="120"/>
       </w:pPr>
-      <w:bookmarkStart w:name="_Toc_Code_Blocks_1749139720554" w:id="1"/>
+      <w:bookmarkStart w:name="_Toc_Code_Blocks_1750093066652" w:id="1"/>
       <w:r>
         <w:rPr>
           <w:b/>
@@ -400,7 +400,7 @@
         <w:pStyle w:val="Heading2"/>
         <w:spacing w:before="240" w:after="120"/>
       </w:pPr>
-      <w:bookmarkStart w:name="_Toc_Multiple_Empty_Lines_1749139720555" w:id="1"/>
+      <w:bookmarkStart w:name="_Toc_Multiple_Empty_Lines_1750093066654" w:id="1"/>
       <w:r>
         <w:rPr>
           <w:b/>
@@ -440,7 +440,7 @@
         <w:pStyle w:val="Heading2"/>
         <w:spacing w:before="240" w:after="120"/>
       </w:pPr>
-      <w:bookmarkStart w:name="_Toc_Blockquotes_1749139720555" w:id="1"/>
+      <w:bookmarkStart w:name="_Toc_Blockquotes_1750093066654" w:id="1"/>
       <w:r>
         <w:rPr>
           <w:b/>
@@ -518,7 +518,7 @@
         <w:pStyle w:val="Heading2"/>
         <w:spacing w:before="240" w:after="120"/>
       </w:pPr>
-      <w:bookmarkStart w:name="_Toc_Mixed_Content_1749139720556" w:id="1"/>
+      <w:bookmarkStart w:name="_Toc_Mixed_Content_1750093066654" w:id="1"/>
       <w:r>
         <w:rPr>
           <w:b/>
@@ -841,18 +841,6 @@
       </w:pPr>
     </w:lvl>
   </w:abstractNum>
-  <w:abstractNum w:abstractNumId="2" w15:restartNumberingAfterBreak="0">
-    <w:multiLevelType w:val="hybridMultilevel"/>
-    <w:lvl w:ilvl="0" w15:tentative="1">
-      <w:start w:val="1"/>
-      <w:numFmt w:val="decimal"/>
-      <w:lvlText w:val="%1."/>
-      <w:lvlJc w:val="left"/>
-      <w:pPr>
-        <w:ind w:left="720" w:hanging="260"/>
-      </w:pPr>
-    </w:lvl>
-  </w:abstractNum>
   <w:num w:numId="1">
     <w:abstractNumId w:val="1"/>
     <w:lvlOverride w:ilvl="0">

</xml_diff>